<commit_message>
Introduce a Deadlock csp
Check the differences in CPUAuthen() process and DBAuthen(i) process
</commit_message>
<xml_diff>
--- a/CS3211 Project Progress Report.docx
+++ b/CS3211 Project Progress Report.docx
@@ -97,13 +97,15 @@
         <w:jc w:val="center"/>
       </w:pPr>
       <w:r>
-        <w:t>Ong Jit Sheng, Jonathan</w:t>
-      </w:r>
-      <w:r>
-        <w:t xml:space="preserve"> </w:t>
-      </w:r>
-      <w:r>
-        <w:t>A0073924B</w:t>
+        <w:t xml:space="preserve">Ong </w:t>
+      </w:r>
+      <w:proofErr w:type="spellStart"/>
+      <w:r>
+        <w:t>Jit</w:t>
+      </w:r>
+      <w:proofErr w:type="spellEnd"/>
+      <w:r>
+        <w:t xml:space="preserve"> Sheng, Jonathan A0073924B</w:t>
       </w:r>
     </w:p>
     <w:p>
@@ -111,13 +113,7 @@
         <w:jc w:val="center"/>
       </w:pPr>
       <w:r>
-        <w:t>Tran Minh Hoang</w:t>
-      </w:r>
-      <w:r>
-        <w:t xml:space="preserve"> </w:t>
-      </w:r>
-      <w:r>
-        <w:t>A0088452X</w:t>
+        <w:t>Tran Minh Hoang A0088452X</w:t>
       </w:r>
     </w:p>
     <w:p>
@@ -125,13 +121,15 @@
         <w:jc w:val="center"/>
       </w:pPr>
       <w:r>
-        <w:t>Le Vu Nguyen Chuong</w:t>
-      </w:r>
-      <w:r>
-        <w:t xml:space="preserve"> </w:t>
-      </w:r>
-      <w:r>
-        <w:t>A0088552W</w:t>
+        <w:t xml:space="preserve">Le Vu Nguyen </w:t>
+      </w:r>
+      <w:proofErr w:type="spellStart"/>
+      <w:r>
+        <w:t>Chuong</w:t>
+      </w:r>
+      <w:proofErr w:type="spellEnd"/>
+      <w:r>
+        <w:t xml:space="preserve"> A0088552W</w:t>
       </w:r>
     </w:p>
     <w:p>
@@ -241,22 +239,10 @@
           <w:sz w:val="24"/>
           <w:szCs w:val="24"/>
         </w:rPr>
-        <w:t xml:space="preserve"> Here is the example screen shot of the system for 1 </w:t>
-      </w:r>
-      <w:r>
-        <w:rPr>
-          <w:sz w:val="24"/>
-          <w:szCs w:val="24"/>
-        </w:rPr>
-        <w:t>ATM</w:t>
-      </w:r>
-      <w:r>
-        <w:rPr>
-          <w:sz w:val="24"/>
-          <w:szCs w:val="24"/>
-        </w:rPr>
-        <w:t>:</w:t>
-      </w:r>
+        <w:t xml:space="preserve"> </w:t>
+      </w:r>
+      <w:bookmarkStart w:id="0" w:name="_GoBack"/>
+      <w:bookmarkEnd w:id="0"/>
     </w:p>
     <w:p>
       <w:pPr>
@@ -266,61 +252,6 @@
           <w:szCs w:val="24"/>
         </w:rPr>
       </w:pPr>
-      <w:r>
-        <w:rPr>
-          <w:noProof/>
-          <w:sz w:val="24"/>
-          <w:szCs w:val="24"/>
-        </w:rPr>
-        <w:drawing>
-          <wp:inline distT="0" distB="0" distL="0" distR="0" wp14:anchorId="10DA0B95" wp14:editId="17FB12D2">
-            <wp:extent cx="3573393" cy="3657600"/>
-            <wp:effectExtent l="0" t="0" r="8255" b="0"/>
-            <wp:docPr id="1" name="Picture 1"/>
-            <wp:cNvGraphicFramePr>
-              <a:graphicFrameLocks xmlns:a="http://schemas.openxmlformats.org/drawingml/2006/main" noChangeAspect="1"/>
-            </wp:cNvGraphicFramePr>
-            <a:graphic xmlns:a="http://schemas.openxmlformats.org/drawingml/2006/main">
-              <a:graphicData uri="http://schemas.openxmlformats.org/drawingml/2006/picture">
-                <pic:pic xmlns:pic="http://schemas.openxmlformats.org/drawingml/2006/picture">
-                  <pic:nvPicPr>
-                    <pic:cNvPr id="0" name="Picture 1"/>
-                    <pic:cNvPicPr>
-                      <a:picLocks noChangeAspect="1" noChangeArrowheads="1"/>
-                    </pic:cNvPicPr>
-                  </pic:nvPicPr>
-                  <pic:blipFill>
-                    <a:blip r:embed="rId7">
-                      <a:extLst>
-                        <a:ext uri="{28A0092B-C50C-407E-A947-70E740481C1C}">
-                          <a14:useLocalDpi xmlns:a14="http://schemas.microsoft.com/office/drawing/2010/main" val="0"/>
-                        </a:ext>
-                      </a:extLst>
-                    </a:blip>
-                    <a:srcRect/>
-                    <a:stretch>
-                      <a:fillRect/>
-                    </a:stretch>
-                  </pic:blipFill>
-                  <pic:spPr bwMode="auto">
-                    <a:xfrm>
-                      <a:off x="0" y="0"/>
-                      <a:ext cx="3573563" cy="3657774"/>
-                    </a:xfrm>
-                    <a:prstGeom prst="rect">
-                      <a:avLst/>
-                    </a:prstGeom>
-                    <a:noFill/>
-                    <a:ln>
-                      <a:noFill/>
-                    </a:ln>
-                  </pic:spPr>
-                </pic:pic>
-              </a:graphicData>
-            </a:graphic>
-          </wp:inline>
-        </w:drawing>
-      </w:r>
     </w:p>
     <w:p>
       <w:pPr>
@@ -362,8 +293,6 @@
         </w:rPr>
         <w:t>ATM</w:t>
       </w:r>
-      <w:bookmarkStart w:id="0" w:name="_GoBack"/>
-      <w:bookmarkEnd w:id="0"/>
       <w:r>
         <w:rPr>
           <w:sz w:val="24"/>
@@ -425,7 +354,7 @@
                     </pic:cNvPicPr>
                   </pic:nvPicPr>
                   <pic:blipFill>
-                    <a:blip r:embed="rId8">
+                    <a:blip r:embed="rId7">
                       <a:extLst>
                         <a:ext uri="{28A0092B-C50C-407E-A947-70E740481C1C}">
                           <a14:useLocalDpi xmlns:a14="http://schemas.microsoft.com/office/drawing/2010/main" val="0"/>

</xml_diff>

<commit_message>
Doing w/ the report
</commit_message>
<xml_diff>
--- a/CS3211 Project Progress Report.docx
+++ b/CS3211 Project Progress Report.docx
@@ -2,6 +2,7 @@
 <file path=word/document.xml><?xml version="1.0" encoding="utf-8"?>
 <w:document xmlns:wpc="http://schemas.microsoft.com/office/word/2010/wordprocessingCanvas" xmlns:mc="http://schemas.openxmlformats.org/markup-compatibility/2006" xmlns:o="urn:schemas-microsoft-com:office:office" xmlns:r="http://schemas.openxmlformats.org/officeDocument/2006/relationships" xmlns:m="http://schemas.openxmlformats.org/officeDocument/2006/math" xmlns:v="urn:schemas-microsoft-com:vml" xmlns:wp14="http://schemas.microsoft.com/office/word/2010/wordprocessingDrawing" xmlns:wp="http://schemas.openxmlformats.org/drawingml/2006/wordprocessingDrawing" xmlns:w10="urn:schemas-microsoft-com:office:word" xmlns:w="http://schemas.openxmlformats.org/wordprocessingml/2006/main" xmlns:w14="http://schemas.microsoft.com/office/word/2010/wordml" xmlns:wpg="http://schemas.microsoft.com/office/word/2010/wordprocessingGroup" xmlns:wpi="http://schemas.microsoft.com/office/word/2010/wordprocessingInk" xmlns:wne="http://schemas.microsoft.com/office/word/2006/wordml" xmlns:wps="http://schemas.microsoft.com/office/word/2010/wordprocessingShape" mc:Ignorable="w14 wp14">
   <w:body>
+    <w:p/>
     <w:p>
       <w:r>
         <w:rPr>
@@ -197,7 +198,6 @@
           <w:sz w:val="24"/>
           <w:szCs w:val="24"/>
         </w:rPr>
-        <w:lastRenderedPageBreak/>
         <w:t>We have:</w:t>
       </w:r>
       <w:r>
@@ -241,8 +241,6 @@
         </w:rPr>
         <w:t xml:space="preserve"> </w:t>
       </w:r>
-      <w:bookmarkStart w:id="0" w:name="_GoBack"/>
-      <w:bookmarkEnd w:id="0"/>
     </w:p>
     <w:p>
       <w:pPr>
@@ -389,6 +387,72 @@
     <w:p>
       <w:pPr>
         <w:pStyle w:val="ListParagraph"/>
+        <w:rPr>
+          <w:sz w:val="24"/>
+          <w:szCs w:val="24"/>
+        </w:rPr>
+      </w:pPr>
+      <w:r>
+        <w:rPr>
+          <w:noProof/>
+          <w:sz w:val="24"/>
+          <w:szCs w:val="24"/>
+        </w:rPr>
+        <w:drawing>
+          <wp:inline distT="0" distB="0" distL="0" distR="0">
+            <wp:extent cx="4125595" cy="380365"/>
+            <wp:effectExtent l="0" t="0" r="8255" b="635"/>
+            <wp:docPr id="4" name="Picture 4"/>
+            <wp:cNvGraphicFramePr>
+              <a:graphicFrameLocks xmlns:a="http://schemas.openxmlformats.org/drawingml/2006/main" noChangeAspect="1"/>
+            </wp:cNvGraphicFramePr>
+            <a:graphic xmlns:a="http://schemas.openxmlformats.org/drawingml/2006/main">
+              <a:graphicData uri="http://schemas.openxmlformats.org/drawingml/2006/picture">
+                <pic:pic xmlns:pic="http://schemas.openxmlformats.org/drawingml/2006/picture">
+                  <pic:nvPicPr>
+                    <pic:cNvPr id="0" name="Picture 2"/>
+                    <pic:cNvPicPr>
+                      <a:picLocks noChangeAspect="1" noChangeArrowheads="1"/>
+                    </pic:cNvPicPr>
+                  </pic:nvPicPr>
+                  <pic:blipFill>
+                    <a:blip r:embed="rId8">
+                      <a:extLst>
+                        <a:ext uri="{28A0092B-C50C-407E-A947-70E740481C1C}">
+                          <a14:useLocalDpi xmlns:a14="http://schemas.microsoft.com/office/drawing/2010/main" val="0"/>
+                        </a:ext>
+                      </a:extLst>
+                    </a:blip>
+                    <a:srcRect/>
+                    <a:stretch>
+                      <a:fillRect/>
+                    </a:stretch>
+                  </pic:blipFill>
+                  <pic:spPr bwMode="auto">
+                    <a:xfrm>
+                      <a:off x="0" y="0"/>
+                      <a:ext cx="4125595" cy="380365"/>
+                    </a:xfrm>
+                    <a:prstGeom prst="rect">
+                      <a:avLst/>
+                    </a:prstGeom>
+                    <a:noFill/>
+                    <a:ln>
+                      <a:noFill/>
+                    </a:ln>
+                  </pic:spPr>
+                </pic:pic>
+              </a:graphicData>
+            </a:graphic>
+          </wp:inline>
+        </w:drawing>
+      </w:r>
+      <w:bookmarkStart w:id="0" w:name="_GoBack"/>
+      <w:bookmarkEnd w:id="0"/>
+    </w:p>
+    <w:p>
+      <w:pPr>
+        <w:pStyle w:val="ListParagraph"/>
         <w:numPr>
           <w:ilvl w:val="0"/>
           <w:numId w:val="1"/>
@@ -403,6 +467,98 @@
           <w:sz w:val="24"/>
           <w:szCs w:val="24"/>
         </w:rPr>
+        <w:t>We have written a simple modification model to the process to introduce deadlock. The idea is that when the CPU request checking the user data to the Database, the result sent back is lost but CPU doesn’t handle timeout to send back the request again.</w:t>
+      </w:r>
+      <w:r>
+        <w:rPr>
+          <w:sz w:val="24"/>
+          <w:szCs w:val="24"/>
+        </w:rPr>
+        <w:t xml:space="preserve"> The picture below is how the dead lock happen:</w:t>
+      </w:r>
+    </w:p>
+    <w:p>
+      <w:pPr>
+        <w:pStyle w:val="ListParagraph"/>
+        <w:rPr>
+          <w:sz w:val="24"/>
+          <w:szCs w:val="24"/>
+        </w:rPr>
+      </w:pPr>
+      <w:r>
+        <w:rPr>
+          <w:noProof/>
+          <w:sz w:val="24"/>
+          <w:szCs w:val="24"/>
+        </w:rPr>
+        <w:drawing>
+          <wp:inline distT="0" distB="0" distL="0" distR="0">
+            <wp:extent cx="1538304" cy="3401568"/>
+            <wp:effectExtent l="0" t="0" r="5080" b="8890"/>
+            <wp:docPr id="1" name="Picture 1"/>
+            <wp:cNvGraphicFramePr>
+              <a:graphicFrameLocks xmlns:a="http://schemas.openxmlformats.org/drawingml/2006/main" noChangeAspect="1"/>
+            </wp:cNvGraphicFramePr>
+            <a:graphic xmlns:a="http://schemas.openxmlformats.org/drawingml/2006/main">
+              <a:graphicData uri="http://schemas.openxmlformats.org/drawingml/2006/picture">
+                <pic:pic xmlns:pic="http://schemas.openxmlformats.org/drawingml/2006/picture">
+                  <pic:nvPicPr>
+                    <pic:cNvPr id="0" name="Picture 1"/>
+                    <pic:cNvPicPr>
+                      <a:picLocks noChangeAspect="1" noChangeArrowheads="1"/>
+                    </pic:cNvPicPr>
+                  </pic:nvPicPr>
+                  <pic:blipFill>
+                    <a:blip r:embed="rId9">
+                      <a:extLst>
+                        <a:ext uri="{28A0092B-C50C-407E-A947-70E740481C1C}">
+                          <a14:useLocalDpi xmlns:a14="http://schemas.microsoft.com/office/drawing/2010/main" val="0"/>
+                        </a:ext>
+                      </a:extLst>
+                    </a:blip>
+                    <a:srcRect/>
+                    <a:stretch>
+                      <a:fillRect/>
+                    </a:stretch>
+                  </pic:blipFill>
+                  <pic:spPr bwMode="auto">
+                    <a:xfrm>
+                      <a:off x="0" y="0"/>
+                      <a:ext cx="1539905" cy="3405109"/>
+                    </a:xfrm>
+                    <a:prstGeom prst="rect">
+                      <a:avLst/>
+                    </a:prstGeom>
+                    <a:noFill/>
+                    <a:ln>
+                      <a:noFill/>
+                    </a:ln>
+                  </pic:spPr>
+                </pic:pic>
+              </a:graphicData>
+            </a:graphic>
+          </wp:inline>
+        </w:drawing>
+      </w:r>
+    </w:p>
+    <w:p>
+      <w:pPr>
+        <w:pStyle w:val="ListParagraph"/>
+        <w:numPr>
+          <w:ilvl w:val="0"/>
+          <w:numId w:val="1"/>
+        </w:numPr>
+        <w:rPr>
+          <w:sz w:val="24"/>
+          <w:szCs w:val="24"/>
+        </w:rPr>
+      </w:pPr>
+      <w:r>
+        <w:rPr>
+          <w:sz w:val="24"/>
+          <w:szCs w:val="24"/>
+        </w:rPr>
+        <w:lastRenderedPageBreak/>
         <w:t>The java code is being built although they are not completed yet.</w:t>
       </w:r>
     </w:p>
@@ -421,7 +577,7 @@
   <w:abstractNum w:abstractNumId="0">
     <w:nsid w:val="69313F00"/>
     <w:multiLevelType w:val="hybridMultilevel"/>
-    <w:tmpl w:val="259E97EA"/>
+    <w:tmpl w:val="A0C2A486"/>
     <w:lvl w:ilvl="0" w:tplc="04090001">
       <w:start w:val="1"/>
       <w:numFmt w:val="bullet"/>

</xml_diff>